<commit_message>
update erd and diagram
</commit_message>
<xml_diff>
--- a/diagramANDerd/Thiết kế dự án – Giai đoạn 1.docx
+++ b/diagramANDerd/Thiết kế dự án – Giai đoạn 1.docx
@@ -82,13 +82,28 @@
       </w:r>
     </w:p>
     <w:p/>
+    <w:p/>
     <w:p>
+      <w:pPr>
+        <w:keepNext w:val="0"/>
+        <w:keepLines w:val="0"/>
+        <w:widowControl/>
+        <w:suppressLineNumbers w:val="0"/>
+        <w:jc w:val="left"/>
+      </w:pPr>
       <w:r>
+        <w:rPr>
+          <w:rFonts w:ascii="SimSun" w:hAnsi="SimSun" w:eastAsia="SimSun" w:cs="SimSun"/>
+          <w:kern w:val="0"/>
+          <w:sz w:val="24"/>
+          <w:szCs w:val="24"/>
+          <w:lang w:val="en-US" w:eastAsia="zh-CN" w:bidi="ar"/>
+        </w:rPr>
         <w:drawing>
           <wp:inline distT="0" distB="0" distL="114300" distR="114300">
-            <wp:extent cx="5723890" cy="4105275"/>
+            <wp:extent cx="6024880" cy="4206240"/>
             <wp:effectExtent l="0" t="0" r="0" b="0"/>
-            <wp:docPr id="1765654948" name="Picture 1765654948"/>
+            <wp:docPr id="2" name="Picture 2" descr="IMG_256"/>
             <wp:cNvGraphicFramePr>
               <a:graphicFrameLocks xmlns:a="http://schemas.openxmlformats.org/drawingml/2006/main" noChangeAspect="1"/>
             </wp:cNvGraphicFramePr>
@@ -96,19 +111,13 @@
               <a:graphicData uri="http://schemas.openxmlformats.org/drawingml/2006/picture">
                 <pic:pic xmlns:pic="http://schemas.openxmlformats.org/drawingml/2006/picture">
                   <pic:nvPicPr>
-                    <pic:cNvPr id="1765654948" name="Picture 1765654948"/>
+                    <pic:cNvPr id="2" name="Picture 2" descr="IMG_256"/>
                     <pic:cNvPicPr>
                       <a:picLocks noChangeAspect="1"/>
                     </pic:cNvPicPr>
                   </pic:nvPicPr>
                   <pic:blipFill>
-                    <a:blip r:embed="rId6">
-                      <a:extLst>
-                        <a:ext uri="{28A0092B-C50C-407E-A947-70E740481C1C}">
-                          <a14:useLocalDpi xmlns:a14="http://schemas.microsoft.com/office/drawing/2010/main" val="0"/>
-                        </a:ext>
-                      </a:extLst>
-                    </a:blip>
+                    <a:blip r:embed="rId6"/>
                     <a:stretch>
                       <a:fillRect/>
                     </a:stretch>
@@ -116,11 +125,15 @@
                   <pic:spPr>
                     <a:xfrm>
                       <a:off x="0" y="0"/>
-                      <a:ext cx="5724524" cy="4105275"/>
+                      <a:ext cx="6024880" cy="4206240"/>
                     </a:xfrm>
                     <a:prstGeom prst="rect">
                       <a:avLst/>
                     </a:prstGeom>
+                    <a:noFill/>
+                    <a:ln w="9525">
+                      <a:noFill/>
+                    </a:ln>
                   </pic:spPr>
                 </pic:pic>
               </a:graphicData>
@@ -163,9 +176,9 @@
       <w:r>
         <w:drawing>
           <wp:inline distT="0" distB="0" distL="114300" distR="114300">
-            <wp:extent cx="5723890" cy="3514725"/>
-            <wp:effectExtent l="0" t="0" r="0" b="0"/>
-            <wp:docPr id="634526021" name="Picture 634526021"/>
+            <wp:extent cx="6161405" cy="3696335"/>
+            <wp:effectExtent l="0" t="0" r="10795" b="6985"/>
+            <wp:docPr id="3" name="Picture 3"/>
             <wp:cNvGraphicFramePr>
               <a:graphicFrameLocks xmlns:a="http://schemas.openxmlformats.org/drawingml/2006/main" noChangeAspect="1"/>
             </wp:cNvGraphicFramePr>
@@ -173,19 +186,13 @@
               <a:graphicData uri="http://schemas.openxmlformats.org/drawingml/2006/picture">
                 <pic:pic xmlns:pic="http://schemas.openxmlformats.org/drawingml/2006/picture">
                   <pic:nvPicPr>
-                    <pic:cNvPr id="634526021" name="Picture 634526021"/>
+                    <pic:cNvPr id="3" name="Picture 3"/>
                     <pic:cNvPicPr>
                       <a:picLocks noChangeAspect="1"/>
                     </pic:cNvPicPr>
                   </pic:nvPicPr>
                   <pic:blipFill>
-                    <a:blip r:embed="rId7">
-                      <a:extLst>
-                        <a:ext uri="{28A0092B-C50C-407E-A947-70E740481C1C}">
-                          <a14:useLocalDpi xmlns:a14="http://schemas.microsoft.com/office/drawing/2010/main" val="0"/>
-                        </a:ext>
-                      </a:extLst>
-                    </a:blip>
+                    <a:blip r:embed="rId7"/>
                     <a:stretch>
                       <a:fillRect/>
                     </a:stretch>
@@ -193,11 +200,15 @@
                   <pic:spPr>
                     <a:xfrm>
                       <a:off x="0" y="0"/>
-                      <a:ext cx="5724524" cy="3514725"/>
+                      <a:ext cx="6161405" cy="3696335"/>
                     </a:xfrm>
                     <a:prstGeom prst="rect">
                       <a:avLst/>
                     </a:prstGeom>
+                    <a:noFill/>
+                    <a:ln>
+                      <a:noFill/>
+                    </a:ln>
                   </pic:spPr>
                 </pic:pic>
               </a:graphicData>
@@ -1356,6 +1367,123 @@
           </w:p>
         </w:tc>
       </w:tr>
+      <w:tr>
+        <w:tblPrEx>
+          <w:tblBorders>
+            <w:top w:val="single" w:color="BEBEBE" w:themeColor="background1" w:themeShade="BF" w:sz="4" w:space="0"/>
+            <w:left w:val="single" w:color="BEBEBE" w:themeColor="background1" w:themeShade="BF" w:sz="4" w:space="0"/>
+            <w:bottom w:val="single" w:color="BEBEBE" w:themeColor="background1" w:themeShade="BF" w:sz="4" w:space="0"/>
+            <w:right w:val="single" w:color="BEBEBE" w:themeColor="background1" w:themeShade="BF" w:sz="4" w:space="0"/>
+            <w:insideH w:val="single" w:color="BEBEBE" w:themeColor="background1" w:themeShade="BF" w:sz="4" w:space="0"/>
+            <w:insideV w:val="single" w:color="BEBEBE" w:themeColor="background1" w:themeShade="BF" w:sz="4" w:space="0"/>
+          </w:tblBorders>
+          <w:tblCellMar>
+            <w:top w:w="0" w:type="dxa"/>
+            <w:left w:w="108" w:type="dxa"/>
+            <w:bottom w:w="0" w:type="dxa"/>
+            <w:right w:w="108" w:type="dxa"/>
+          </w:tblCellMar>
+        </w:tblPrEx>
+        <w:tc>
+          <w:tcPr>
+            <w:tcW w:w="2316" w:type="dxa"/>
+            <w:shd w:val="clear" w:color="auto" w:fill="4472C4" w:themeFill="accent1"/>
+          </w:tcPr>
+          <w:p>
+            <w:pPr>
+              <w:spacing w:after="0" w:line="240" w:lineRule="auto"/>
+              <w:jc w:val="center"/>
+              <w:rPr>
+                <w:rFonts w:hint="default"/>
+                <w:b w:val="0"/>
+                <w:bCs w:val="0"/>
+                <w:lang w:val="en-US"/>
+              </w:rPr>
+            </w:pPr>
+            <w:r>
+              <w:rPr>
+                <w:rFonts w:hint="default"/>
+                <w:b w:val="0"/>
+                <w:bCs w:val="0"/>
+                <w:lang w:val="en-US"/>
+              </w:rPr>
+              <w:t xml:space="preserve">deleted </w:t>
+            </w:r>
+          </w:p>
+        </w:tc>
+        <w:tc>
+          <w:tcPr>
+            <w:tcW w:w="2316" w:type="dxa"/>
+            <w:shd w:val="clear" w:color="auto" w:fill="F1F1F1" w:themeFill="background1" w:themeFillShade="F2"/>
+            <w:vAlign w:val="top"/>
+          </w:tcPr>
+          <w:p>
+            <w:pPr>
+              <w:spacing w:after="0" w:line="240" w:lineRule="auto"/>
+              <w:jc w:val="center"/>
+              <w:rPr>
+                <w:rFonts w:hint="default"/>
+                <w:lang w:val="en-US"/>
+              </w:rPr>
+            </w:pPr>
+            <w:r>
+              <w:rPr>
+                <w:rFonts w:hint="default"/>
+                <w:lang w:val="en-US"/>
+              </w:rPr>
+              <w:t>Boolean(bit)</w:t>
+            </w:r>
+          </w:p>
+        </w:tc>
+        <w:tc>
+          <w:tcPr>
+            <w:tcW w:w="2306" w:type="dxa"/>
+            <w:shd w:val="clear" w:color="auto" w:fill="F1F1F1" w:themeFill="background1" w:themeFillShade="F2"/>
+          </w:tcPr>
+          <w:p>
+            <w:pPr>
+              <w:spacing w:after="0" w:line="240" w:lineRule="auto"/>
+              <w:jc w:val="center"/>
+              <w:rPr>
+                <w:rFonts w:hint="default"/>
+                <w:lang w:val="en-US"/>
+              </w:rPr>
+            </w:pPr>
+            <w:r>
+              <w:rPr>
+                <w:rFonts w:hint="default"/>
+                <w:lang w:val="en-US"/>
+              </w:rPr>
+              <w:t>null</w:t>
+            </w:r>
+          </w:p>
+        </w:tc>
+        <w:tc>
+          <w:tcPr>
+            <w:tcW w:w="2304" w:type="dxa"/>
+            <w:shd w:val="clear" w:color="auto" w:fill="F1F1F1" w:themeFill="background1" w:themeFillShade="F2"/>
+          </w:tcPr>
+          <w:p>
+            <w:pPr>
+              <w:spacing w:after="0" w:line="240" w:lineRule="auto"/>
+              <w:jc w:val="center"/>
+              <w:rPr>
+                <w:rFonts w:hint="default"/>
+                <w:lang w:val="en-US"/>
+              </w:rPr>
+            </w:pPr>
+            <w:r>
+              <w:rPr>
+                <w:rFonts w:hint="default"/>
+                <w:lang w:val="en-US"/>
+              </w:rPr>
+              <w:t>Đã xóa</w:t>
+            </w:r>
+            <w:bookmarkStart w:id="0" w:name="_GoBack"/>
+            <w:bookmarkEnd w:id="0"/>
+          </w:p>
+        </w:tc>
+      </w:tr>
     </w:tbl>
     <w:p/>
     <w:p/>
@@ -2030,6 +2158,16 @@
           <w:lang w:val="en-US"/>
         </w:rPr>
         <w:tab/>
+      </w:r>
+      <w:r>
+        <w:rPr>
+          <w:rFonts w:hint="default"/>
+          <w:b/>
+          <w:bCs/>
+          <w:sz w:val="36"/>
+          <w:szCs w:val="36"/>
+          <w:lang w:val="en-US"/>
+        </w:rPr>
         <w:t>TABLE</w:t>
       </w:r>
     </w:p>
@@ -2489,10 +2627,7 @@
         </w:tc>
       </w:tr>
     </w:tbl>
-    <w:p>
-      <w:bookmarkStart w:id="0" w:name="_GoBack"/>
-      <w:bookmarkEnd w:id="0"/>
-    </w:p>
+    <w:p/>
     <w:sectPr>
       <w:pgSz w:w="11906" w:h="16838"/>
       <w:pgMar w:top="1440" w:right="1440" w:bottom="1440" w:left="1440" w:header="720" w:footer="720" w:gutter="0"/>
@@ -2652,7 +2787,7 @@
   <w:docDefaults>
     <w:rPrDefault>
       <w:rPr>
-        <w:rFonts w:asciiTheme="minorHAnsi" w:hAnsiTheme="minorHAnsi" w:eastAsiaTheme="minorHAnsi" w:cstheme="minorBidi"/>
+        <w:rFonts w:ascii="Times New Roman" w:hAnsi="Times New Roman" w:eastAsia="SimSun" w:cs="Times New Roman"/>
       </w:rPr>
     </w:rPrDefault>
     <w:pPrDefault/>

</xml_diff>